<commit_message>
add learn status and diff
</commit_message>
<xml_diff>
--- a/LearnGit.docx
+++ b/LearnGit.docx
@@ -127,15 +127,53 @@
         </w:rPr>
         <w:t>note</w:t>
       </w:r>
+      <w:r>
+        <w:rPr>
+          <w:rFonts w:hint="default"/>
+          <w:lang w:val="en-US" w:eastAsia="zh-CN"/>
+        </w:rPr>
+        <w:t>”</w:t>
+      </w:r>
+    </w:p>
+    <w:p>
+      <w:pPr>
+        <w:numPr>
+          <w:ilvl w:val="0"/>
+          <w:numId w:val="1"/>
+        </w:numPr>
+        <w:rPr>
+          <w:rFonts w:hint="default"/>
+          <w:lang w:val="en-US" w:eastAsia="zh-CN"/>
+        </w:rPr>
+      </w:pPr>
+      <w:r>
+        <w:rPr>
+          <w:rFonts w:hint="eastAsia"/>
+          <w:lang w:val="en-US" w:eastAsia="zh-CN"/>
+        </w:rPr>
+        <w:t>Git status</w:t>
+      </w:r>
+    </w:p>
+    <w:p>
+      <w:pPr>
+        <w:numPr>
+          <w:ilvl w:val="0"/>
+          <w:numId w:val="1"/>
+        </w:numPr>
+        <w:rPr>
+          <w:rFonts w:hint="default"/>
+          <w:lang w:val="en-US" w:eastAsia="zh-CN"/>
+        </w:rPr>
+      </w:pPr>
+      <w:r>
+        <w:rPr>
+          <w:rFonts w:hint="eastAsia"/>
+          <w:lang w:val="en-US" w:eastAsia="zh-CN"/>
+        </w:rPr>
+        <w:t>Git diff</w:t>
+      </w:r>
       <w:bookmarkStart w:id="0" w:name="_GoBack"/>
       <w:bookmarkEnd w:id="0"/>
-      <w:r>
-        <w:rPr>
-          <w:rFonts w:hint="default"/>
-          <w:lang w:val="en-US" w:eastAsia="zh-CN"/>
-        </w:rPr>
-        <w:t>”</w:t>
-      </w:r>
     </w:p>
     <w:sectPr>
       <w:pgSz w:w="11906" w:h="16838"/>

</xml_diff>

<commit_message>
add learn log reset and reflog
</commit_message>
<xml_diff>
--- a/LearnGit.docx
+++ b/LearnGit.docx
@@ -171,6 +171,82 @@
           <w:lang w:val="en-US" w:eastAsia="zh-CN"/>
         </w:rPr>
         <w:t>Git diff</w:t>
+      </w:r>
+    </w:p>
+    <w:p>
+      <w:pPr>
+        <w:numPr>
+          <w:ilvl w:val="0"/>
+          <w:numId w:val="1"/>
+        </w:numPr>
+        <w:rPr>
+          <w:rFonts w:hint="default"/>
+          <w:lang w:val="en-US" w:eastAsia="zh-CN"/>
+        </w:rPr>
+      </w:pPr>
+      <w:r>
+        <w:rPr>
+          <w:rFonts w:hint="eastAsia"/>
+          <w:lang w:val="en-US" w:eastAsia="zh-CN"/>
+        </w:rPr>
+        <w:t>Git log ---pretty=oneline</w:t>
+      </w:r>
+    </w:p>
+    <w:p>
+      <w:pPr>
+        <w:numPr>
+          <w:ilvl w:val="0"/>
+          <w:numId w:val="1"/>
+        </w:numPr>
+        <w:rPr>
+          <w:rFonts w:hint="default"/>
+          <w:lang w:val="en-US" w:eastAsia="zh-CN"/>
+        </w:rPr>
+      </w:pPr>
+      <w:r>
+        <w:rPr>
+          <w:rFonts w:hint="eastAsia"/>
+          <w:lang w:val="en-US" w:eastAsia="zh-CN"/>
+        </w:rPr>
+        <w:t>Git reset --hard HEAD^</w:t>
+      </w:r>
+    </w:p>
+    <w:p>
+      <w:pPr>
+        <w:numPr>
+          <w:ilvl w:val="0"/>
+          <w:numId w:val="1"/>
+        </w:numPr>
+        <w:rPr>
+          <w:rFonts w:hint="default"/>
+          <w:lang w:val="en-US" w:eastAsia="zh-CN"/>
+        </w:rPr>
+      </w:pPr>
+      <w:r>
+        <w:rPr>
+          <w:rFonts w:hint="eastAsia"/>
+          <w:lang w:val="en-US" w:eastAsia="zh-CN"/>
+        </w:rPr>
+        <w:t>Git reflog</w:t>
+      </w:r>
+    </w:p>
+    <w:p>
+      <w:pPr>
+        <w:numPr>
+          <w:ilvl w:val="0"/>
+          <w:numId w:val="1"/>
+        </w:numPr>
+        <w:rPr>
+          <w:rFonts w:hint="default"/>
+          <w:lang w:val="en-US" w:eastAsia="zh-CN"/>
+        </w:rPr>
+      </w:pPr>
+      <w:r>
+        <w:rPr>
+          <w:rFonts w:hint="eastAsia"/>
+          <w:lang w:val="en-US" w:eastAsia="zh-CN"/>
+        </w:rPr>
+        <w:t>Git reset --hard {commit id}</w:t>
       </w:r>
       <w:bookmarkStart w:id="0" w:name="_GoBack"/>
       <w:bookmarkEnd w:id="0"/>
@@ -318,7 +394,7 @@
     <w:lsdException w:unhideWhenUsed="0" w:uiPriority="0" w:semiHidden="0" w:name="HTML Sample"/>
     <w:lsdException w:unhideWhenUsed="0" w:uiPriority="0" w:semiHidden="0" w:name="HTML Typewriter"/>
     <w:lsdException w:unhideWhenUsed="0" w:uiPriority="0" w:semiHidden="0" w:name="HTML Variable"/>
-    <w:lsdException w:unhideWhenUsed="0" w:uiPriority="0" w:name="Normal Table"/>
+    <w:lsdException w:qFormat="1" w:unhideWhenUsed="0" w:uiPriority="0" w:name="Normal Table"/>
     <w:lsdException w:unhideWhenUsed="0" w:uiPriority="0" w:semiHidden="0" w:name="annotation subject"/>
     <w:lsdException w:unhideWhenUsed="0" w:uiPriority="0" w:semiHidden="0" w:name="Table Simple 1"/>
     <w:lsdException w:unhideWhenUsed="0" w:uiPriority="0" w:semiHidden="0" w:name="Table Simple 2"/>
@@ -488,6 +564,7 @@
   <w:style w:type="table" w:default="1" w:styleId="2">
     <w:name w:val="Normal Table"/>
     <w:semiHidden/>
+    <w:qFormat/>
     <w:uiPriority w:val="0"/>
     <w:tblPr>
       <w:tblLayout w:type="fixed"/>

</xml_diff>

<commit_message>
add learn reset HEAD
</commit_message>
<xml_diff>
--- a/LearnGit.docx
+++ b/LearnGit.docx
@@ -266,6 +266,25 @@
           <w:lang w:val="en-US" w:eastAsia="zh-CN"/>
         </w:rPr>
         <w:t>Git checkout -- file</w:t>
+      </w:r>
+    </w:p>
+    <w:p>
+      <w:pPr>
+        <w:numPr>
+          <w:ilvl w:val="0"/>
+          <w:numId w:val="1"/>
+        </w:numPr>
+        <w:rPr>
+          <w:rFonts w:hint="default"/>
+          <w:lang w:val="en-US" w:eastAsia="zh-CN"/>
+        </w:rPr>
+      </w:pPr>
+      <w:r>
+        <w:rPr>
+          <w:rFonts w:hint="eastAsia"/>
+          <w:lang w:val="en-US" w:eastAsia="zh-CN"/>
+        </w:rPr>
+        <w:t>Git reset HEAD &lt;file&gt;</w:t>
       </w:r>
       <w:bookmarkStart w:id="0" w:name="_GoBack"/>
       <w:bookmarkEnd w:id="0"/>

</xml_diff>

<commit_message>
add learn remote repository
</commit_message>
<xml_diff>
--- a/LearnGit.docx
+++ b/LearnGit.docx
@@ -285,6 +285,80 @@
           <w:lang w:val="en-US" w:eastAsia="zh-CN"/>
         </w:rPr>
         <w:t>Git reset HEAD &lt;file&gt;</w:t>
+      </w:r>
+    </w:p>
+    <w:p>
+      <w:pPr>
+        <w:numPr>
+          <w:ilvl w:val="0"/>
+          <w:numId w:val="1"/>
+        </w:numPr>
+        <w:rPr>
+          <w:rFonts w:hint="default"/>
+          <w:lang w:val="en-US" w:eastAsia="zh-CN"/>
+        </w:rPr>
+      </w:pPr>
+      <w:r>
+        <w:rPr>
+          <w:rFonts w:hint="eastAsia"/>
+          <w:lang w:val="en-US" w:eastAsia="zh-CN"/>
+        </w:rPr>
+        <w:t xml:space="preserve">Git remote add origin </w:t>
+      </w:r>
+      <w:r>
+        <w:rPr>
+          <w:rFonts w:hint="eastAsia"/>
+          <w:lang w:val="en-US" w:eastAsia="zh-CN"/>
+        </w:rPr>
+        <w:fldChar w:fldCharType="begin"/>
+      </w:r>
+      <w:r>
+        <w:rPr>
+          <w:rFonts w:hint="eastAsia"/>
+          <w:lang w:val="en-US" w:eastAsia="zh-CN"/>
+        </w:rPr>
+        <w:instrText xml:space="preserve"> HYPERLINK "http://github.com/ZhuQingshuai/TestRepositoryOne.git" </w:instrText>
+      </w:r>
+      <w:r>
+        <w:rPr>
+          <w:rFonts w:hint="eastAsia"/>
+          <w:lang w:val="en-US" w:eastAsia="zh-CN"/>
+        </w:rPr>
+        <w:fldChar w:fldCharType="separate"/>
+      </w:r>
+      <w:r>
+        <w:rPr>
+          <w:rStyle w:val="4"/>
+          <w:rFonts w:hint="eastAsia"/>
+          <w:lang w:val="en-US" w:eastAsia="zh-CN"/>
+        </w:rPr>
+        <w:t>http://github.com/ZhuQingshuai/TestRepositoryOne.git</w:t>
+      </w:r>
+      <w:r>
+        <w:rPr>
+          <w:rFonts w:hint="eastAsia"/>
+          <w:lang w:val="en-US" w:eastAsia="zh-CN"/>
+        </w:rPr>
+        <w:fldChar w:fldCharType="end"/>
+      </w:r>
+    </w:p>
+    <w:p>
+      <w:pPr>
+        <w:numPr>
+          <w:ilvl w:val="0"/>
+          <w:numId w:val="1"/>
+        </w:numPr>
+        <w:rPr>
+          <w:rFonts w:hint="default"/>
+          <w:lang w:val="en-US" w:eastAsia="zh-CN"/>
+        </w:rPr>
+      </w:pPr>
+      <w:r>
+        <w:rPr>
+          <w:rFonts w:hint="eastAsia"/>
+          <w:lang w:val="en-US" w:eastAsia="zh-CN"/>
+        </w:rPr>
+        <w:t>Git push -u origin master</w:t>
       </w:r>
       <w:bookmarkStart w:id="0" w:name="_GoBack"/>
       <w:bookmarkEnd w:id="0"/>
@@ -615,6 +689,15 @@
       </w:tblCellMar>
     </w:tblPr>
   </w:style>
+  <w:style w:type="character" w:styleId="4">
+    <w:name w:val="Hyperlink"/>
+    <w:basedOn w:val="3"/>
+    <w:uiPriority w:val="0"/>
+    <w:rPr>
+      <w:color w:val="0000FF"/>
+      <w:u w:val="single"/>
+    </w:rPr>
+  </w:style>
 </w:styles>
 </file>
 

</xml_diff>

<commit_message>
add learn remote rm
</commit_message>
<xml_diff>
--- a/LearnGit.docx
+++ b/LearnGit.docx
@@ -433,6 +433,25 @@
           <w:lang w:val="en-US" w:eastAsia="zh-CN"/>
         </w:rPr>
         <w:t xml:space="preserve">Ls </w:t>
+      </w:r>
+    </w:p>
+    <w:p>
+      <w:pPr>
+        <w:numPr>
+          <w:ilvl w:val="0"/>
+          <w:numId w:val="1"/>
+        </w:numPr>
+        <w:rPr>
+          <w:rFonts w:hint="default"/>
+          <w:lang w:val="en-US" w:eastAsia="zh-CN"/>
+        </w:rPr>
+      </w:pPr>
+      <w:r>
+        <w:rPr>
+          <w:rFonts w:hint="eastAsia"/>
+          <w:lang w:val="en-US" w:eastAsia="zh-CN"/>
+        </w:rPr>
+        <w:t>Git remote rm origin</w:t>
       </w:r>
       <w:bookmarkStart w:id="0" w:name="_GoBack"/>
       <w:bookmarkEnd w:id="0"/>

</xml_diff>